<commit_message>
Début du projet de recherche d'outil et matériel
</commit_message>
<xml_diff>
--- a/Prog session 1/Outils et matériels/TP recherche/EV-RECH01-Travail_de_recherche-Materiel_informatique_VM_A22.docx
+++ b/Prog session 1/Outils et matériels/TP recherche/EV-RECH01-Travail_de_recherche-Materiel_informatique_VM_A22.docx
@@ -1,6 +1,6 @@
 
 <file path=word/document.xml><?xml version="1.0" encoding="utf-8"?>
-<w:document xmlns:wpc="http://schemas.microsoft.com/office/word/2010/wordprocessingCanvas" xmlns:cx="http://schemas.microsoft.com/office/drawing/2014/chartex" xmlns:cx1="http://schemas.microsoft.com/office/drawing/2015/9/8/chartex" xmlns:cx2="http://schemas.microsoft.com/office/drawing/2015/10/21/chartex" xmlns:cx3="http://schemas.microsoft.com/office/drawing/2016/5/9/chartex" xmlns:cx4="http://schemas.microsoft.com/office/drawing/2016/5/10/chartex" xmlns:cx5="http://schemas.microsoft.com/office/drawing/2016/5/11/chartex" xmlns:cx6="http://schemas.microsoft.com/office/drawing/2016/5/12/chartex" xmlns:cx7="http://schemas.microsoft.com/office/drawing/2016/5/13/chartex" xmlns:cx8="http://schemas.microsoft.com/office/drawing/2016/5/14/chartex" xmlns:mc="http://schemas.openxmlformats.org/markup-compatibility/2006" xmlns:aink="http://schemas.microsoft.com/office/drawing/2016/ink" xmlns:am3d="http://schemas.microsoft.com/office/drawing/2017/model3d" xmlns:o="urn:schemas-microsoft-com:office:office" xmlns:r="http://schemas.openxmlformats.org/officeDocument/2006/relationships" xmlns:m="http://schemas.openxmlformats.org/officeDocument/2006/math" xmlns:v="urn:schemas-microsoft-com:vml" xmlns:wp14="http://schemas.microsoft.com/office/word/2010/wordprocessingDrawing" xmlns:wp="http://schemas.openxmlformats.org/drawingml/2006/wordprocessingDrawing" xmlns:w10="urn:schemas-microsoft-com:office:word" xmlns:w="http://schemas.openxmlformats.org/wordprocessingml/2006/main" xmlns:w14="http://schemas.microsoft.com/office/word/2010/wordml" xmlns:w15="http://schemas.microsoft.com/office/word/2012/wordml" xmlns:w16cex="http://schemas.microsoft.com/office/word/2018/wordml/cex" xmlns:w16cid="http://schemas.microsoft.com/office/word/2016/wordml/cid" xmlns:w16="http://schemas.microsoft.com/office/word/2018/wordml" xmlns:w16sdtdh="http://schemas.microsoft.com/office/word/2020/wordml/sdtdatahash" xmlns:w16se="http://schemas.microsoft.com/office/word/2015/wordml/symex" xmlns:wpg="http://schemas.microsoft.com/office/word/2010/wordprocessingGroup" xmlns:wpi="http://schemas.microsoft.com/office/word/2010/wordprocessingInk" xmlns:wne="http://schemas.microsoft.com/office/word/2006/wordml" xmlns:wps="http://schemas.microsoft.com/office/word/2010/wordprocessingShape" mc:Ignorable="w14 w15 w16se w16cid w16 w16cex w16sdtdh wp14">
+<w:document xmlns:wpc="http://schemas.microsoft.com/office/word/2010/wordprocessingCanvas" xmlns:cx="http://schemas.microsoft.com/office/drawing/2014/chartex" xmlns:cx1="http://schemas.microsoft.com/office/drawing/2015/9/8/chartex" xmlns:cx2="http://schemas.microsoft.com/office/drawing/2015/10/21/chartex" xmlns:cx3="http://schemas.microsoft.com/office/drawing/2016/5/9/chartex" xmlns:cx4="http://schemas.microsoft.com/office/drawing/2016/5/10/chartex" xmlns:cx5="http://schemas.microsoft.com/office/drawing/2016/5/11/chartex" xmlns:cx6="http://schemas.microsoft.com/office/drawing/2016/5/12/chartex" xmlns:cx7="http://schemas.microsoft.com/office/drawing/2016/5/13/chartex" xmlns:cx8="http://schemas.microsoft.com/office/drawing/2016/5/14/chartex" xmlns:mc="http://schemas.openxmlformats.org/markup-compatibility/2006" xmlns:aink="http://schemas.microsoft.com/office/drawing/2016/ink" xmlns:am3d="http://schemas.microsoft.com/office/drawing/2017/model3d" xmlns:o="urn:schemas-microsoft-com:office:office" xmlns:oel="http://schemas.microsoft.com/office/2019/extlst" xmlns:r="http://schemas.openxmlformats.org/officeDocument/2006/relationships" xmlns:m="http://schemas.openxmlformats.org/officeDocument/2006/math" xmlns:v="urn:schemas-microsoft-com:vml" xmlns:wp14="http://schemas.microsoft.com/office/word/2010/wordprocessingDrawing" xmlns:wp="http://schemas.openxmlformats.org/drawingml/2006/wordprocessingDrawing" xmlns:w10="urn:schemas-microsoft-com:office:word" xmlns:w="http://schemas.openxmlformats.org/wordprocessingml/2006/main" xmlns:w14="http://schemas.microsoft.com/office/word/2010/wordml" xmlns:w15="http://schemas.microsoft.com/office/word/2012/wordml" xmlns:w16cex="http://schemas.microsoft.com/office/word/2018/wordml/cex" xmlns:w16cid="http://schemas.microsoft.com/office/word/2016/wordml/cid" xmlns:w16="http://schemas.microsoft.com/office/word/2018/wordml" xmlns:w16sdtdh="http://schemas.microsoft.com/office/word/2020/wordml/sdtdatahash" xmlns:w16se="http://schemas.microsoft.com/office/word/2015/wordml/symex" xmlns:wpg="http://schemas.microsoft.com/office/word/2010/wordprocessingGroup" xmlns:wpi="http://schemas.microsoft.com/office/word/2010/wordprocessingInk" xmlns:wne="http://schemas.microsoft.com/office/word/2006/wordml" xmlns:wps="http://schemas.microsoft.com/office/word/2010/wordprocessingShape" mc:Ignorable="w14 w15 w16se w16cid w16 w16cex w16sdtdh wp14">
   <w:body>
     <w:p>
       <w:pPr>
@@ -86,7 +86,10 @@
         <w:t xml:space="preserve"> fait partie de l’épreuve certificative pour le cours de </w:t>
       </w:r>
       <w:r>
-        <w:t>420-</w:t>
+        <w:t>420</w:t>
+      </w:r>
+      <w:r>
+        <w:t>-</w:t>
       </w:r>
       <w:r>
         <w:t>C12</w:t>
@@ -236,8 +239,13 @@
           <w:tab w:val="clear" w:pos="9360"/>
         </w:tabs>
       </w:pPr>
-      <w:r>
-        <w:t>Faire les recherches sur le sujet choisi</w:t>
+      <w:proofErr w:type="gramStart"/>
+      <w:r>
+        <w:t>Faire</w:t>
+      </w:r>
+      <w:proofErr w:type="gramEnd"/>
+      <w:r>
+        <w:t xml:space="preserve"> les recherches sur le sujet choisi</w:t>
       </w:r>
     </w:p>
     <w:p>
@@ -586,7 +594,15 @@
         </w:tabs>
       </w:pPr>
       <w:r>
-        <w:t>Qu’est-ce que le Netburst ?</w:t>
+        <w:t xml:space="preserve">Qu’est-ce que le </w:t>
+      </w:r>
+      <w:proofErr w:type="spellStart"/>
+      <w:r>
+        <w:t>Netburst</w:t>
+      </w:r>
+      <w:proofErr w:type="spellEnd"/>
+      <w:r>
+        <w:t xml:space="preserve"> ?</w:t>
       </w:r>
     </w:p>
     <w:p>
@@ -605,7 +621,15 @@
         </w:tabs>
       </w:pPr>
       <w:r>
-        <w:t>Qu’est-ce que le hyperthreading ?</w:t>
+        <w:t xml:space="preserve">Qu’est-ce que le </w:t>
+      </w:r>
+      <w:proofErr w:type="spellStart"/>
+      <w:r>
+        <w:t>hyperthreading</w:t>
+      </w:r>
+      <w:proofErr w:type="spellEnd"/>
+      <w:r>
+        <w:t xml:space="preserve"> ?</w:t>
       </w:r>
     </w:p>
     <w:p>
@@ -630,7 +654,15 @@
         <w:t xml:space="preserve"> types de systèmes de refroidissement des CPU</w:t>
       </w:r>
       <w:r>
-        <w:t xml:space="preserve"> (ex refroidissement à l’eau…)</w:t>
+        <w:t xml:space="preserve"> (</w:t>
+      </w:r>
+      <w:proofErr w:type="gramStart"/>
+      <w:r>
+        <w:t>ex refroidissement</w:t>
+      </w:r>
+      <w:proofErr w:type="gramEnd"/>
+      <w:r>
+        <w:t xml:space="preserve"> à l’eau…)</w:t>
       </w:r>
     </w:p>
     <w:p>
@@ -785,7 +817,15 @@
         </w:tabs>
       </w:pPr>
       <w:r>
-        <w:t>Qu’est-ce que DMA (Direct Memory Acces)</w:t>
+        <w:t xml:space="preserve">Qu’est-ce que DMA (Direct Memory </w:t>
+      </w:r>
+      <w:proofErr w:type="spellStart"/>
+      <w:r>
+        <w:t>Acces</w:t>
+      </w:r>
+      <w:proofErr w:type="spellEnd"/>
+      <w:r>
+        <w:t>)</w:t>
       </w:r>
     </w:p>
     <w:p>
@@ -867,7 +907,15 @@
         </w:tabs>
       </w:pPr>
       <w:r>
-        <w:t xml:space="preserve">Qu’est-ce que le blockchain et </w:t>
+        <w:t xml:space="preserve">Qu’est-ce que </w:t>
+      </w:r>
+      <w:proofErr w:type="gramStart"/>
+      <w:r>
+        <w:t>le blockchain</w:t>
+      </w:r>
+      <w:proofErr w:type="gramEnd"/>
+      <w:r>
+        <w:t xml:space="preserve"> et </w:t>
       </w:r>
       <w:r>
         <w:t>à quoi ça sert?</w:t>
@@ -889,7 +937,23 @@
         </w:tabs>
       </w:pPr>
       <w:r>
-        <w:t>Qu’est-ce que le bitcoin mining et pourquoi/comment ça fait usage de cartes vidéos puissantes</w:t>
+        <w:t xml:space="preserve">Qu’est-ce que le bitcoin </w:t>
+      </w:r>
+      <w:proofErr w:type="spellStart"/>
+      <w:r>
+        <w:t>mining</w:t>
+      </w:r>
+      <w:proofErr w:type="spellEnd"/>
+      <w:r>
+        <w:t xml:space="preserve"> et pourquoi/comment ça fait usage de cartes </w:t>
+      </w:r>
+      <w:proofErr w:type="gramStart"/>
+      <w:r>
+        <w:t>vidéos</w:t>
+      </w:r>
+      <w:proofErr w:type="gramEnd"/>
+      <w:r>
+        <w:t xml:space="preserve"> puissantes</w:t>
       </w:r>
     </w:p>
     <w:p>
@@ -946,7 +1010,15 @@
         </w:tabs>
       </w:pPr>
       <w:r>
-        <w:t>Expliquer ce que sont les technologies HD, 4K 8K pour les écran, etc.</w:t>
+        <w:t xml:space="preserve">Expliquer ce que sont les technologies HD, 4K 8K pour </w:t>
+      </w:r>
+      <w:proofErr w:type="gramStart"/>
+      <w:r>
+        <w:t>les écran</w:t>
+      </w:r>
+      <w:proofErr w:type="gramEnd"/>
+      <w:r>
+        <w:t>, etc.</w:t>
       </w:r>
     </w:p>
     <w:p>
@@ -1243,8 +1315,13 @@
           <w:tab w:val="clear" w:pos="9360"/>
         </w:tabs>
       </w:pPr>
-      <w:r>
-        <w:t>Un explication de qualité pourrait être utilisée comme matériel pour expliquer le sujet à d’autres personnes.</w:t>
+      <w:proofErr w:type="gramStart"/>
+      <w:r>
+        <w:t>Un explication</w:t>
+      </w:r>
+      <w:proofErr w:type="gramEnd"/>
+      <w:r>
+        <w:t xml:space="preserve"> de qualité pourrait être utilisée comme matériel pour expliquer le sujet à d’autres personnes.</w:t>
       </w:r>
     </w:p>
     <w:p>
@@ -1521,7 +1598,15 @@
           <w:b/>
           <w:bCs/>
         </w:rPr>
-        <w:t xml:space="preserve">10%  </w:t>
+        <w:t>10</w:t>
+      </w:r>
+      <w:proofErr w:type="gramStart"/>
+      <w:r>
+        <w:rPr>
+          <w:b/>
+          <w:bCs/>
+        </w:rPr>
+        <w:t xml:space="preserve">%  </w:t>
       </w:r>
       <w:r>
         <w:rPr>
@@ -1530,6 +1615,7 @@
         </w:rPr>
         <w:t>Sources</w:t>
       </w:r>
+      <w:proofErr w:type="gramEnd"/>
     </w:p>
     <w:p>
       <w:pPr>
@@ -1670,8 +1756,13 @@
         <w:t>Mise en page attrayante</w:t>
       </w:r>
       <w:r>
-        <w:t>, images etc</w:t>
-      </w:r>
+        <w:t xml:space="preserve">, images </w:t>
+      </w:r>
+      <w:proofErr w:type="spellStart"/>
+      <w:r>
+        <w:t>etc</w:t>
+      </w:r>
+      <w:proofErr w:type="spellEnd"/>
     </w:p>
     <w:p>
       <w:pPr>
@@ -1751,7 +1842,15 @@
         <w:t xml:space="preserve">(images, graphiques, </w:t>
       </w:r>
       <w:r>
-        <w:t>liens vidéos)</w:t>
+        <w:t xml:space="preserve">liens </w:t>
+      </w:r>
+      <w:proofErr w:type="gramStart"/>
+      <w:r>
+        <w:t>vidéos</w:t>
+      </w:r>
+      <w:proofErr w:type="gramEnd"/>
+      <w:r>
+        <w:t>)</w:t>
       </w:r>
     </w:p>
     <w:p>
@@ -1782,7 +1881,7 @@
 </file>
 
 <file path=word/endnotes.xml><?xml version="1.0" encoding="utf-8"?>
-<w:endnotes xmlns:wpc="http://schemas.microsoft.com/office/word/2010/wordprocessingCanvas" xmlns:cx="http://schemas.microsoft.com/office/drawing/2014/chartex" xmlns:cx1="http://schemas.microsoft.com/office/drawing/2015/9/8/chartex" xmlns:cx2="http://schemas.microsoft.com/office/drawing/2015/10/21/chartex" xmlns:cx3="http://schemas.microsoft.com/office/drawing/2016/5/9/chartex" xmlns:cx4="http://schemas.microsoft.com/office/drawing/2016/5/10/chartex" xmlns:cx5="http://schemas.microsoft.com/office/drawing/2016/5/11/chartex" xmlns:cx6="http://schemas.microsoft.com/office/drawing/2016/5/12/chartex" xmlns:cx7="http://schemas.microsoft.com/office/drawing/2016/5/13/chartex" xmlns:cx8="http://schemas.microsoft.com/office/drawing/2016/5/14/chartex" xmlns:mc="http://schemas.openxmlformats.org/markup-compatibility/2006" xmlns:aink="http://schemas.microsoft.com/office/drawing/2016/ink" xmlns:am3d="http://schemas.microsoft.com/office/drawing/2017/model3d" xmlns:o="urn:schemas-microsoft-com:office:office" xmlns:r="http://schemas.openxmlformats.org/officeDocument/2006/relationships" xmlns:m="http://schemas.openxmlformats.org/officeDocument/2006/math" xmlns:v="urn:schemas-microsoft-com:vml" xmlns:wp14="http://schemas.microsoft.com/office/word/2010/wordprocessingDrawing" xmlns:wp="http://schemas.openxmlformats.org/drawingml/2006/wordprocessingDrawing" xmlns:w10="urn:schemas-microsoft-com:office:word" xmlns:w="http://schemas.openxmlformats.org/wordprocessingml/2006/main" xmlns:w14="http://schemas.microsoft.com/office/word/2010/wordml" xmlns:w15="http://schemas.microsoft.com/office/word/2012/wordml" xmlns:w16cex="http://schemas.microsoft.com/office/word/2018/wordml/cex" xmlns:w16cid="http://schemas.microsoft.com/office/word/2016/wordml/cid" xmlns:w16="http://schemas.microsoft.com/office/word/2018/wordml" xmlns:w16sdtdh="http://schemas.microsoft.com/office/word/2020/wordml/sdtdatahash" xmlns:w16se="http://schemas.microsoft.com/office/word/2015/wordml/symex" xmlns:wpg="http://schemas.microsoft.com/office/word/2010/wordprocessingGroup" xmlns:wpi="http://schemas.microsoft.com/office/word/2010/wordprocessingInk" xmlns:wne="http://schemas.microsoft.com/office/word/2006/wordml" xmlns:wps="http://schemas.microsoft.com/office/word/2010/wordprocessingShape" mc:Ignorable="w14 w15 w16se w16cid w16 w16cex w16sdtdh wp14">
+<w:endnotes xmlns:wpc="http://schemas.microsoft.com/office/word/2010/wordprocessingCanvas" xmlns:cx="http://schemas.microsoft.com/office/drawing/2014/chartex" xmlns:cx1="http://schemas.microsoft.com/office/drawing/2015/9/8/chartex" xmlns:cx2="http://schemas.microsoft.com/office/drawing/2015/10/21/chartex" xmlns:cx3="http://schemas.microsoft.com/office/drawing/2016/5/9/chartex" xmlns:cx4="http://schemas.microsoft.com/office/drawing/2016/5/10/chartex" xmlns:cx5="http://schemas.microsoft.com/office/drawing/2016/5/11/chartex" xmlns:cx6="http://schemas.microsoft.com/office/drawing/2016/5/12/chartex" xmlns:cx7="http://schemas.microsoft.com/office/drawing/2016/5/13/chartex" xmlns:cx8="http://schemas.microsoft.com/office/drawing/2016/5/14/chartex" xmlns:mc="http://schemas.openxmlformats.org/markup-compatibility/2006" xmlns:aink="http://schemas.microsoft.com/office/drawing/2016/ink" xmlns:am3d="http://schemas.microsoft.com/office/drawing/2017/model3d" xmlns:o="urn:schemas-microsoft-com:office:office" xmlns:oel="http://schemas.microsoft.com/office/2019/extlst" xmlns:r="http://schemas.openxmlformats.org/officeDocument/2006/relationships" xmlns:m="http://schemas.openxmlformats.org/officeDocument/2006/math" xmlns:v="urn:schemas-microsoft-com:vml" xmlns:wp14="http://schemas.microsoft.com/office/word/2010/wordprocessingDrawing" xmlns:wp="http://schemas.openxmlformats.org/drawingml/2006/wordprocessingDrawing" xmlns:w10="urn:schemas-microsoft-com:office:word" xmlns:w="http://schemas.openxmlformats.org/wordprocessingml/2006/main" xmlns:w14="http://schemas.microsoft.com/office/word/2010/wordml" xmlns:w15="http://schemas.microsoft.com/office/word/2012/wordml" xmlns:w16cex="http://schemas.microsoft.com/office/word/2018/wordml/cex" xmlns:w16cid="http://schemas.microsoft.com/office/word/2016/wordml/cid" xmlns:w16="http://schemas.microsoft.com/office/word/2018/wordml" xmlns:w16sdtdh="http://schemas.microsoft.com/office/word/2020/wordml/sdtdatahash" xmlns:w16se="http://schemas.microsoft.com/office/word/2015/wordml/symex" xmlns:wpg="http://schemas.microsoft.com/office/word/2010/wordprocessingGroup" xmlns:wpi="http://schemas.microsoft.com/office/word/2010/wordprocessingInk" xmlns:wne="http://schemas.microsoft.com/office/word/2006/wordml" xmlns:wps="http://schemas.microsoft.com/office/word/2010/wordprocessingShape" mc:Ignorable="w14 w15 w16se w16cid w16 w16cex w16sdtdh wp14">
   <w:endnote w:type="separator" w:id="-1">
     <w:p>
       <w:r>
@@ -1801,7 +1900,7 @@
 </file>
 
 <file path=word/footer1.xml><?xml version="1.0" encoding="utf-8"?>
-<w:ftr xmlns:wpc="http://schemas.microsoft.com/office/word/2010/wordprocessingCanvas" xmlns:cx="http://schemas.microsoft.com/office/drawing/2014/chartex" xmlns:cx1="http://schemas.microsoft.com/office/drawing/2015/9/8/chartex" xmlns:cx2="http://schemas.microsoft.com/office/drawing/2015/10/21/chartex" xmlns:cx3="http://schemas.microsoft.com/office/drawing/2016/5/9/chartex" xmlns:cx4="http://schemas.microsoft.com/office/drawing/2016/5/10/chartex" xmlns:cx5="http://schemas.microsoft.com/office/drawing/2016/5/11/chartex" xmlns:cx6="http://schemas.microsoft.com/office/drawing/2016/5/12/chartex" xmlns:cx7="http://schemas.microsoft.com/office/drawing/2016/5/13/chartex" xmlns:cx8="http://schemas.microsoft.com/office/drawing/2016/5/14/chartex" xmlns:mc="http://schemas.openxmlformats.org/markup-compatibility/2006" xmlns:aink="http://schemas.microsoft.com/office/drawing/2016/ink" xmlns:am3d="http://schemas.microsoft.com/office/drawing/2017/model3d" xmlns:o="urn:schemas-microsoft-com:office:office" xmlns:r="http://schemas.openxmlformats.org/officeDocument/2006/relationships" xmlns:m="http://schemas.openxmlformats.org/officeDocument/2006/math" xmlns:v="urn:schemas-microsoft-com:vml" xmlns:wp14="http://schemas.microsoft.com/office/word/2010/wordprocessingDrawing" xmlns:wp="http://schemas.openxmlformats.org/drawingml/2006/wordprocessingDrawing" xmlns:w10="urn:schemas-microsoft-com:office:word" xmlns:w="http://schemas.openxmlformats.org/wordprocessingml/2006/main" xmlns:w14="http://schemas.microsoft.com/office/word/2010/wordml" xmlns:w15="http://schemas.microsoft.com/office/word/2012/wordml" xmlns:w16cex="http://schemas.microsoft.com/office/word/2018/wordml/cex" xmlns:w16cid="http://schemas.microsoft.com/office/word/2016/wordml/cid" xmlns:w16="http://schemas.microsoft.com/office/word/2018/wordml" xmlns:w16sdtdh="http://schemas.microsoft.com/office/word/2020/wordml/sdtdatahash" xmlns:w16se="http://schemas.microsoft.com/office/word/2015/wordml/symex" xmlns:wpg="http://schemas.microsoft.com/office/word/2010/wordprocessingGroup" xmlns:wpi="http://schemas.microsoft.com/office/word/2010/wordprocessingInk" xmlns:wne="http://schemas.microsoft.com/office/word/2006/wordml" xmlns:wps="http://schemas.microsoft.com/office/word/2010/wordprocessingShape" mc:Ignorable="w14 w15 w16se w16cid w16 w16cex w16sdtdh wp14">
+<w:ftr xmlns:wpc="http://schemas.microsoft.com/office/word/2010/wordprocessingCanvas" xmlns:cx="http://schemas.microsoft.com/office/drawing/2014/chartex" xmlns:cx1="http://schemas.microsoft.com/office/drawing/2015/9/8/chartex" xmlns:cx2="http://schemas.microsoft.com/office/drawing/2015/10/21/chartex" xmlns:cx3="http://schemas.microsoft.com/office/drawing/2016/5/9/chartex" xmlns:cx4="http://schemas.microsoft.com/office/drawing/2016/5/10/chartex" xmlns:cx5="http://schemas.microsoft.com/office/drawing/2016/5/11/chartex" xmlns:cx6="http://schemas.microsoft.com/office/drawing/2016/5/12/chartex" xmlns:cx7="http://schemas.microsoft.com/office/drawing/2016/5/13/chartex" xmlns:cx8="http://schemas.microsoft.com/office/drawing/2016/5/14/chartex" xmlns:mc="http://schemas.openxmlformats.org/markup-compatibility/2006" xmlns:aink="http://schemas.microsoft.com/office/drawing/2016/ink" xmlns:am3d="http://schemas.microsoft.com/office/drawing/2017/model3d" xmlns:o="urn:schemas-microsoft-com:office:office" xmlns:oel="http://schemas.microsoft.com/office/2019/extlst" xmlns:r="http://schemas.openxmlformats.org/officeDocument/2006/relationships" xmlns:m="http://schemas.openxmlformats.org/officeDocument/2006/math" xmlns:v="urn:schemas-microsoft-com:vml" xmlns:wp14="http://schemas.microsoft.com/office/word/2010/wordprocessingDrawing" xmlns:wp="http://schemas.openxmlformats.org/drawingml/2006/wordprocessingDrawing" xmlns:w10="urn:schemas-microsoft-com:office:word" xmlns:w="http://schemas.openxmlformats.org/wordprocessingml/2006/main" xmlns:w14="http://schemas.microsoft.com/office/word/2010/wordml" xmlns:w15="http://schemas.microsoft.com/office/word/2012/wordml" xmlns:w16cex="http://schemas.microsoft.com/office/word/2018/wordml/cex" xmlns:w16cid="http://schemas.microsoft.com/office/word/2016/wordml/cid" xmlns:w16="http://schemas.microsoft.com/office/word/2018/wordml" xmlns:w16sdtdh="http://schemas.microsoft.com/office/word/2020/wordml/sdtdatahash" xmlns:w16se="http://schemas.microsoft.com/office/word/2015/wordml/symex" xmlns:wpg="http://schemas.microsoft.com/office/word/2010/wordprocessingGroup" xmlns:wpi="http://schemas.microsoft.com/office/word/2010/wordprocessingInk" xmlns:wne="http://schemas.microsoft.com/office/word/2006/wordml" xmlns:wps="http://schemas.microsoft.com/office/word/2010/wordprocessingShape" mc:Ignorable="w14 w15 w16se w16cid w16 w16cex w16sdtdh wp14">
   <w:p>
     <w:pPr>
       <w:pStyle w:val="Pieddepage"/>
@@ -1852,7 +1951,7 @@
 </file>
 
 <file path=word/footer2.xml><?xml version="1.0" encoding="utf-8"?>
-<w:ftr xmlns:wpc="http://schemas.microsoft.com/office/word/2010/wordprocessingCanvas" xmlns:cx="http://schemas.microsoft.com/office/drawing/2014/chartex" xmlns:cx1="http://schemas.microsoft.com/office/drawing/2015/9/8/chartex" xmlns:cx2="http://schemas.microsoft.com/office/drawing/2015/10/21/chartex" xmlns:cx3="http://schemas.microsoft.com/office/drawing/2016/5/9/chartex" xmlns:cx4="http://schemas.microsoft.com/office/drawing/2016/5/10/chartex" xmlns:cx5="http://schemas.microsoft.com/office/drawing/2016/5/11/chartex" xmlns:cx6="http://schemas.microsoft.com/office/drawing/2016/5/12/chartex" xmlns:cx7="http://schemas.microsoft.com/office/drawing/2016/5/13/chartex" xmlns:cx8="http://schemas.microsoft.com/office/drawing/2016/5/14/chartex" xmlns:mc="http://schemas.openxmlformats.org/markup-compatibility/2006" xmlns:aink="http://schemas.microsoft.com/office/drawing/2016/ink" xmlns:am3d="http://schemas.microsoft.com/office/drawing/2017/model3d" xmlns:o="urn:schemas-microsoft-com:office:office" xmlns:r="http://schemas.openxmlformats.org/officeDocument/2006/relationships" xmlns:m="http://schemas.openxmlformats.org/officeDocument/2006/math" xmlns:v="urn:schemas-microsoft-com:vml" xmlns:wp14="http://schemas.microsoft.com/office/word/2010/wordprocessingDrawing" xmlns:wp="http://schemas.openxmlformats.org/drawingml/2006/wordprocessingDrawing" xmlns:w10="urn:schemas-microsoft-com:office:word" xmlns:w="http://schemas.openxmlformats.org/wordprocessingml/2006/main" xmlns:w14="http://schemas.microsoft.com/office/word/2010/wordml" xmlns:w15="http://schemas.microsoft.com/office/word/2012/wordml" xmlns:w16cex="http://schemas.microsoft.com/office/word/2018/wordml/cex" xmlns:w16cid="http://schemas.microsoft.com/office/word/2016/wordml/cid" xmlns:w16="http://schemas.microsoft.com/office/word/2018/wordml" xmlns:w16sdtdh="http://schemas.microsoft.com/office/word/2020/wordml/sdtdatahash" xmlns:w16se="http://schemas.microsoft.com/office/word/2015/wordml/symex" xmlns:wpg="http://schemas.microsoft.com/office/word/2010/wordprocessingGroup" xmlns:wpi="http://schemas.microsoft.com/office/word/2010/wordprocessingInk" xmlns:wne="http://schemas.microsoft.com/office/word/2006/wordml" xmlns:wps="http://schemas.microsoft.com/office/word/2010/wordprocessingShape" mc:Ignorable="w14 w15 w16se w16cid w16 w16cex w16sdtdh wp14">
+<w:ftr xmlns:wpc="http://schemas.microsoft.com/office/word/2010/wordprocessingCanvas" xmlns:cx="http://schemas.microsoft.com/office/drawing/2014/chartex" xmlns:cx1="http://schemas.microsoft.com/office/drawing/2015/9/8/chartex" xmlns:cx2="http://schemas.microsoft.com/office/drawing/2015/10/21/chartex" xmlns:cx3="http://schemas.microsoft.com/office/drawing/2016/5/9/chartex" xmlns:cx4="http://schemas.microsoft.com/office/drawing/2016/5/10/chartex" xmlns:cx5="http://schemas.microsoft.com/office/drawing/2016/5/11/chartex" xmlns:cx6="http://schemas.microsoft.com/office/drawing/2016/5/12/chartex" xmlns:cx7="http://schemas.microsoft.com/office/drawing/2016/5/13/chartex" xmlns:cx8="http://schemas.microsoft.com/office/drawing/2016/5/14/chartex" xmlns:mc="http://schemas.openxmlformats.org/markup-compatibility/2006" xmlns:aink="http://schemas.microsoft.com/office/drawing/2016/ink" xmlns:am3d="http://schemas.microsoft.com/office/drawing/2017/model3d" xmlns:o="urn:schemas-microsoft-com:office:office" xmlns:oel="http://schemas.microsoft.com/office/2019/extlst" xmlns:r="http://schemas.openxmlformats.org/officeDocument/2006/relationships" xmlns:m="http://schemas.openxmlformats.org/officeDocument/2006/math" xmlns:v="urn:schemas-microsoft-com:vml" xmlns:wp14="http://schemas.microsoft.com/office/word/2010/wordprocessingDrawing" xmlns:wp="http://schemas.openxmlformats.org/drawingml/2006/wordprocessingDrawing" xmlns:w10="urn:schemas-microsoft-com:office:word" xmlns:w="http://schemas.openxmlformats.org/wordprocessingml/2006/main" xmlns:w14="http://schemas.microsoft.com/office/word/2010/wordml" xmlns:w15="http://schemas.microsoft.com/office/word/2012/wordml" xmlns:w16cex="http://schemas.microsoft.com/office/word/2018/wordml/cex" xmlns:w16cid="http://schemas.microsoft.com/office/word/2016/wordml/cid" xmlns:w16="http://schemas.microsoft.com/office/word/2018/wordml" xmlns:w16sdtdh="http://schemas.microsoft.com/office/word/2020/wordml/sdtdatahash" xmlns:w16se="http://schemas.microsoft.com/office/word/2015/wordml/symex" xmlns:wpg="http://schemas.microsoft.com/office/word/2010/wordprocessingGroup" xmlns:wpi="http://schemas.microsoft.com/office/word/2010/wordprocessingInk" xmlns:wne="http://schemas.microsoft.com/office/word/2006/wordml" xmlns:wps="http://schemas.microsoft.com/office/word/2010/wordprocessingShape" mc:Ignorable="w14 w15 w16se w16cid w16 w16cex w16sdtdh wp14">
   <w:p>
     <w:pPr>
       <w:pStyle w:val="Pieddepage"/>
@@ -1921,7 +2020,7 @@
 </file>
 
 <file path=word/footnotes.xml><?xml version="1.0" encoding="utf-8"?>
-<w:footnotes xmlns:wpc="http://schemas.microsoft.com/office/word/2010/wordprocessingCanvas" xmlns:cx="http://schemas.microsoft.com/office/drawing/2014/chartex" xmlns:cx1="http://schemas.microsoft.com/office/drawing/2015/9/8/chartex" xmlns:cx2="http://schemas.microsoft.com/office/drawing/2015/10/21/chartex" xmlns:cx3="http://schemas.microsoft.com/office/drawing/2016/5/9/chartex" xmlns:cx4="http://schemas.microsoft.com/office/drawing/2016/5/10/chartex" xmlns:cx5="http://schemas.microsoft.com/office/drawing/2016/5/11/chartex" xmlns:cx6="http://schemas.microsoft.com/office/drawing/2016/5/12/chartex" xmlns:cx7="http://schemas.microsoft.com/office/drawing/2016/5/13/chartex" xmlns:cx8="http://schemas.microsoft.com/office/drawing/2016/5/14/chartex" xmlns:mc="http://schemas.openxmlformats.org/markup-compatibility/2006" xmlns:aink="http://schemas.microsoft.com/office/drawing/2016/ink" xmlns:am3d="http://schemas.microsoft.com/office/drawing/2017/model3d" xmlns:o="urn:schemas-microsoft-com:office:office" xmlns:r="http://schemas.openxmlformats.org/officeDocument/2006/relationships" xmlns:m="http://schemas.openxmlformats.org/officeDocument/2006/math" xmlns:v="urn:schemas-microsoft-com:vml" xmlns:wp14="http://schemas.microsoft.com/office/word/2010/wordprocessingDrawing" xmlns:wp="http://schemas.openxmlformats.org/drawingml/2006/wordprocessingDrawing" xmlns:w10="urn:schemas-microsoft-com:office:word" xmlns:w="http://schemas.openxmlformats.org/wordprocessingml/2006/main" xmlns:w14="http://schemas.microsoft.com/office/word/2010/wordml" xmlns:w15="http://schemas.microsoft.com/office/word/2012/wordml" xmlns:w16cex="http://schemas.microsoft.com/office/word/2018/wordml/cex" xmlns:w16cid="http://schemas.microsoft.com/office/word/2016/wordml/cid" xmlns:w16="http://schemas.microsoft.com/office/word/2018/wordml" xmlns:w16sdtdh="http://schemas.microsoft.com/office/word/2020/wordml/sdtdatahash" xmlns:w16se="http://schemas.microsoft.com/office/word/2015/wordml/symex" xmlns:wpg="http://schemas.microsoft.com/office/word/2010/wordprocessingGroup" xmlns:wpi="http://schemas.microsoft.com/office/word/2010/wordprocessingInk" xmlns:wne="http://schemas.microsoft.com/office/word/2006/wordml" xmlns:wps="http://schemas.microsoft.com/office/word/2010/wordprocessingShape" mc:Ignorable="w14 w15 w16se w16cid w16 w16cex w16sdtdh wp14">
+<w:footnotes xmlns:wpc="http://schemas.microsoft.com/office/word/2010/wordprocessingCanvas" xmlns:cx="http://schemas.microsoft.com/office/drawing/2014/chartex" xmlns:cx1="http://schemas.microsoft.com/office/drawing/2015/9/8/chartex" xmlns:cx2="http://schemas.microsoft.com/office/drawing/2015/10/21/chartex" xmlns:cx3="http://schemas.microsoft.com/office/drawing/2016/5/9/chartex" xmlns:cx4="http://schemas.microsoft.com/office/drawing/2016/5/10/chartex" xmlns:cx5="http://schemas.microsoft.com/office/drawing/2016/5/11/chartex" xmlns:cx6="http://schemas.microsoft.com/office/drawing/2016/5/12/chartex" xmlns:cx7="http://schemas.microsoft.com/office/drawing/2016/5/13/chartex" xmlns:cx8="http://schemas.microsoft.com/office/drawing/2016/5/14/chartex" xmlns:mc="http://schemas.openxmlformats.org/markup-compatibility/2006" xmlns:aink="http://schemas.microsoft.com/office/drawing/2016/ink" xmlns:am3d="http://schemas.microsoft.com/office/drawing/2017/model3d" xmlns:o="urn:schemas-microsoft-com:office:office" xmlns:oel="http://schemas.microsoft.com/office/2019/extlst" xmlns:r="http://schemas.openxmlformats.org/officeDocument/2006/relationships" xmlns:m="http://schemas.openxmlformats.org/officeDocument/2006/math" xmlns:v="urn:schemas-microsoft-com:vml" xmlns:wp14="http://schemas.microsoft.com/office/word/2010/wordprocessingDrawing" xmlns:wp="http://schemas.openxmlformats.org/drawingml/2006/wordprocessingDrawing" xmlns:w10="urn:schemas-microsoft-com:office:word" xmlns:w="http://schemas.openxmlformats.org/wordprocessingml/2006/main" xmlns:w14="http://schemas.microsoft.com/office/word/2010/wordml" xmlns:w15="http://schemas.microsoft.com/office/word/2012/wordml" xmlns:w16cex="http://schemas.microsoft.com/office/word/2018/wordml/cex" xmlns:w16cid="http://schemas.microsoft.com/office/word/2016/wordml/cid" xmlns:w16="http://schemas.microsoft.com/office/word/2018/wordml" xmlns:w16sdtdh="http://schemas.microsoft.com/office/word/2020/wordml/sdtdatahash" xmlns:w16se="http://schemas.microsoft.com/office/word/2015/wordml/symex" xmlns:wpg="http://schemas.microsoft.com/office/word/2010/wordprocessingGroup" xmlns:wpi="http://schemas.microsoft.com/office/word/2010/wordprocessingInk" xmlns:wne="http://schemas.microsoft.com/office/word/2006/wordml" xmlns:wps="http://schemas.microsoft.com/office/word/2010/wordprocessingShape" mc:Ignorable="w14 w15 w16se w16cid w16 w16cex w16sdtdh wp14">
   <w:footnote w:type="separator" w:id="-1">
     <w:p>
       <w:r>
@@ -1940,7 +2039,7 @@
 </file>
 
 <file path=word/numbering.xml><?xml version="1.0" encoding="utf-8"?>
-<w:numbering xmlns:wpc="http://schemas.microsoft.com/office/word/2010/wordprocessingCanvas" xmlns:cx="http://schemas.microsoft.com/office/drawing/2014/chartex" xmlns:cx1="http://schemas.microsoft.com/office/drawing/2015/9/8/chartex" xmlns:cx2="http://schemas.microsoft.com/office/drawing/2015/10/21/chartex" xmlns:cx3="http://schemas.microsoft.com/office/drawing/2016/5/9/chartex" xmlns:cx4="http://schemas.microsoft.com/office/drawing/2016/5/10/chartex" xmlns:cx5="http://schemas.microsoft.com/office/drawing/2016/5/11/chartex" xmlns:cx6="http://schemas.microsoft.com/office/drawing/2016/5/12/chartex" xmlns:cx7="http://schemas.microsoft.com/office/drawing/2016/5/13/chartex" xmlns:cx8="http://schemas.microsoft.com/office/drawing/2016/5/14/chartex" xmlns:mc="http://schemas.openxmlformats.org/markup-compatibility/2006" xmlns:aink="http://schemas.microsoft.com/office/drawing/2016/ink" xmlns:am3d="http://schemas.microsoft.com/office/drawing/2017/model3d" xmlns:o="urn:schemas-microsoft-com:office:office" xmlns:r="http://schemas.openxmlformats.org/officeDocument/2006/relationships" xmlns:m="http://schemas.openxmlformats.org/officeDocument/2006/math" xmlns:v="urn:schemas-microsoft-com:vml" xmlns:wp14="http://schemas.microsoft.com/office/word/2010/wordprocessingDrawing" xmlns:wp="http://schemas.openxmlformats.org/drawingml/2006/wordprocessingDrawing" xmlns:w10="urn:schemas-microsoft-com:office:word" xmlns:w="http://schemas.openxmlformats.org/wordprocessingml/2006/main" xmlns:w14="http://schemas.microsoft.com/office/word/2010/wordml" xmlns:w15="http://schemas.microsoft.com/office/word/2012/wordml" xmlns:w16cex="http://schemas.microsoft.com/office/word/2018/wordml/cex" xmlns:w16cid="http://schemas.microsoft.com/office/word/2016/wordml/cid" xmlns:w16="http://schemas.microsoft.com/office/word/2018/wordml" xmlns:w16sdtdh="http://schemas.microsoft.com/office/word/2020/wordml/sdtdatahash" xmlns:w16se="http://schemas.microsoft.com/office/word/2015/wordml/symex" xmlns:wpg="http://schemas.microsoft.com/office/word/2010/wordprocessingGroup" xmlns:wpi="http://schemas.microsoft.com/office/word/2010/wordprocessingInk" xmlns:wne="http://schemas.microsoft.com/office/word/2006/wordml" xmlns:wps="http://schemas.microsoft.com/office/word/2010/wordprocessingShape" mc:Ignorable="w14 w15 w16se w16cid w16 w16cex w16sdtdh wp14">
+<w:numbering xmlns:wpc="http://schemas.microsoft.com/office/word/2010/wordprocessingCanvas" xmlns:cx="http://schemas.microsoft.com/office/drawing/2014/chartex" xmlns:cx1="http://schemas.microsoft.com/office/drawing/2015/9/8/chartex" xmlns:cx2="http://schemas.microsoft.com/office/drawing/2015/10/21/chartex" xmlns:cx3="http://schemas.microsoft.com/office/drawing/2016/5/9/chartex" xmlns:cx4="http://schemas.microsoft.com/office/drawing/2016/5/10/chartex" xmlns:cx5="http://schemas.microsoft.com/office/drawing/2016/5/11/chartex" xmlns:cx6="http://schemas.microsoft.com/office/drawing/2016/5/12/chartex" xmlns:cx7="http://schemas.microsoft.com/office/drawing/2016/5/13/chartex" xmlns:cx8="http://schemas.microsoft.com/office/drawing/2016/5/14/chartex" xmlns:mc="http://schemas.openxmlformats.org/markup-compatibility/2006" xmlns:aink="http://schemas.microsoft.com/office/drawing/2016/ink" xmlns:am3d="http://schemas.microsoft.com/office/drawing/2017/model3d" xmlns:o="urn:schemas-microsoft-com:office:office" xmlns:oel="http://schemas.microsoft.com/office/2019/extlst" xmlns:r="http://schemas.openxmlformats.org/officeDocument/2006/relationships" xmlns:m="http://schemas.openxmlformats.org/officeDocument/2006/math" xmlns:v="urn:schemas-microsoft-com:vml" xmlns:wp14="http://schemas.microsoft.com/office/word/2010/wordprocessingDrawing" xmlns:wp="http://schemas.openxmlformats.org/drawingml/2006/wordprocessingDrawing" xmlns:w10="urn:schemas-microsoft-com:office:word" xmlns:w="http://schemas.openxmlformats.org/wordprocessingml/2006/main" xmlns:w14="http://schemas.microsoft.com/office/word/2010/wordml" xmlns:w15="http://schemas.microsoft.com/office/word/2012/wordml" xmlns:w16cex="http://schemas.microsoft.com/office/word/2018/wordml/cex" xmlns:w16cid="http://schemas.microsoft.com/office/word/2016/wordml/cid" xmlns:w16="http://schemas.microsoft.com/office/word/2018/wordml" xmlns:w16sdtdh="http://schemas.microsoft.com/office/word/2020/wordml/sdtdatahash" xmlns:w16se="http://schemas.microsoft.com/office/word/2015/wordml/symex" xmlns:wpg="http://schemas.microsoft.com/office/word/2010/wordprocessingGroup" xmlns:wpi="http://schemas.microsoft.com/office/word/2010/wordprocessingInk" xmlns:wne="http://schemas.microsoft.com/office/word/2006/wordml" xmlns:wps="http://schemas.microsoft.com/office/word/2010/wordprocessingShape" mc:Ignorable="w14 w15 w16se w16cid w16 w16cex w16sdtdh wp14">
   <w:abstractNum w:abstractNumId="0" w15:restartNumberingAfterBreak="0">
     <w:nsid w:val="066F7797"/>
     <w:multiLevelType w:val="hybridMultilevel"/>
@@ -2988,34 +3087,34 @@
       </w:rPr>
     </w:lvl>
   </w:abstractNum>
-  <w:num w:numId="1">
+  <w:num w:numId="1" w16cid:durableId="1317681704">
     <w:abstractNumId w:val="8"/>
   </w:num>
-  <w:num w:numId="2">
+  <w:num w:numId="2" w16cid:durableId="1403483543">
     <w:abstractNumId w:val="1"/>
   </w:num>
-  <w:num w:numId="3">
+  <w:num w:numId="3" w16cid:durableId="1604335408">
     <w:abstractNumId w:val="4"/>
   </w:num>
-  <w:num w:numId="4">
+  <w:num w:numId="4" w16cid:durableId="1496333844">
     <w:abstractNumId w:val="9"/>
   </w:num>
-  <w:num w:numId="5">
+  <w:num w:numId="5" w16cid:durableId="591623033">
     <w:abstractNumId w:val="0"/>
   </w:num>
-  <w:num w:numId="6">
+  <w:num w:numId="6" w16cid:durableId="605160787">
     <w:abstractNumId w:val="6"/>
   </w:num>
-  <w:num w:numId="7">
+  <w:num w:numId="7" w16cid:durableId="1216087076">
     <w:abstractNumId w:val="5"/>
   </w:num>
-  <w:num w:numId="8">
+  <w:num w:numId="8" w16cid:durableId="968323673">
     <w:abstractNumId w:val="3"/>
   </w:num>
-  <w:num w:numId="9">
+  <w:num w:numId="9" w16cid:durableId="282075688">
     <w:abstractNumId w:val="2"/>
   </w:num>
-  <w:num w:numId="10">
+  <w:num w:numId="10" w16cid:durableId="1288045091">
     <w:abstractNumId w:val="7"/>
   </w:num>
 </w:numbering>
@@ -3049,6 +3148,7 @@
     <w:lsdException w:name="Strong" w:qFormat="1"/>
     <w:lsdException w:name="Emphasis" w:qFormat="1"/>
     <w:lsdException w:name="HTML Keyboard" w:semiHidden="1" w:unhideWhenUsed="1"/>
+    <w:lsdException w:name="Normal Table" w:semiHidden="1" w:unhideWhenUsed="1"/>
     <w:lsdException w:name="annotation subject" w:semiHidden="1" w:unhideWhenUsed="1"/>
     <w:lsdException w:name="No List" w:semiHidden="1" w:unhideWhenUsed="1"/>
     <w:lsdException w:name="Outline List 1" w:semiHidden="1" w:unhideWhenUsed="1"/>
@@ -3091,8 +3191,11 @@
     <w:lsdException w:name="Table Contemporary" w:semiHidden="1" w:unhideWhenUsed="1"/>
     <w:lsdException w:name="Table Elegant" w:semiHidden="1" w:unhideWhenUsed="1"/>
     <w:lsdException w:name="Table Professional" w:semiHidden="1" w:unhideWhenUsed="1"/>
+    <w:lsdException w:name="Table Subtle 1" w:semiHidden="1" w:unhideWhenUsed="1"/>
     <w:lsdException w:name="Table Subtle 2" w:semiHidden="1" w:unhideWhenUsed="1"/>
     <w:lsdException w:name="Table Web 1" w:semiHidden="1" w:unhideWhenUsed="1"/>
+    <w:lsdException w:name="Table Web 2" w:semiHidden="1" w:unhideWhenUsed="1"/>
+    <w:lsdException w:name="Table Web 3" w:semiHidden="1" w:unhideWhenUsed="1"/>
     <w:lsdException w:name="Balloon Text" w:semiHidden="1" w:unhideWhenUsed="1"/>
     <w:lsdException w:name="Table Theme" w:semiHidden="1" w:unhideWhenUsed="1"/>
     <w:lsdException w:name="Placeholder Text" w:semiHidden="1" w:uiPriority="99"/>

</xml_diff>